<commit_message>
caratula sprint 5 completada
</commit_message>
<xml_diff>
--- a/caratulas/Sprint 5 - UTN - 2023.docx
+++ b/caratulas/Sprint 5 - UTN - 2023.docx
@@ -215,36 +215,6 @@
           <w:right w:val="nil"/>
           <w:between w:val="nil"/>
         </w:pBdr>
-        <w:rPr>
-          <w:rFonts w:ascii="Arial" w:eastAsia="Arial" w:hAnsi="Arial" w:cs="Arial"/>
-          <w:color w:val="000000"/>
-        </w:rPr>
-      </w:pPr>
-    </w:p>
-    <w:p>
-      <w:pPr>
-        <w:pBdr>
-          <w:top w:val="nil"/>
-          <w:left w:val="nil"/>
-          <w:bottom w:val="nil"/>
-          <w:right w:val="nil"/>
-          <w:between w:val="nil"/>
-        </w:pBdr>
-        <w:rPr>
-          <w:rFonts w:ascii="Arial" w:eastAsia="Arial" w:hAnsi="Arial" w:cs="Arial"/>
-          <w:color w:val="000000"/>
-        </w:rPr>
-      </w:pPr>
-    </w:p>
-    <w:p>
-      <w:pPr>
-        <w:pBdr>
-          <w:top w:val="nil"/>
-          <w:left w:val="nil"/>
-          <w:bottom w:val="nil"/>
-          <w:right w:val="nil"/>
-          <w:between w:val="nil"/>
-        </w:pBdr>
         <w:jc w:val="center"/>
         <w:rPr>
           <w:rFonts w:ascii="Arial" w:eastAsia="Arial" w:hAnsi="Arial" w:cs="Arial"/>
@@ -267,14 +237,12 @@
     </w:p>
     <w:p>
       <w:pPr>
-        <w:pStyle w:val="Ttulo"/>
-        <w:keepNext w:val="0"/>
-        <w:keepLines w:val="0"/>
         <w:widowControl w:val="0"/>
         <w:spacing w:before="40" w:after="40"/>
         <w:jc w:val="center"/>
         <w:rPr>
           <w:rFonts w:ascii="Arial" w:eastAsia="Arial" w:hAnsi="Arial" w:cs="Arial"/>
+          <w:b/>
           <w:i/>
           <w:color w:val="000000"/>
           <w:sz w:val="36"/>
@@ -286,11 +254,65 @@
       <w:r>
         <w:rPr>
           <w:rFonts w:ascii="Arial" w:eastAsia="Arial" w:hAnsi="Arial" w:cs="Arial"/>
+          <w:b/>
           <w:i/>
+          <w:color w:val="000000"/>
           <w:sz w:val="36"/>
           <w:szCs w:val="36"/>
         </w:rPr>
-        <w:t>PROYECTO: “ ”</w:t>
+        <w:t xml:space="preserve">PROYECTO: </w:t>
+      </w:r>
+    </w:p>
+    <w:p>
+      <w:pPr>
+        <w:widowControl w:val="0"/>
+        <w:spacing w:before="40" w:after="40"/>
+        <w:jc w:val="center"/>
+        <w:rPr>
+          <w:rFonts w:ascii="Arial" w:eastAsia="Arial" w:hAnsi="Arial" w:cs="Arial"/>
+          <w:b/>
+          <w:i/>
+          <w:color w:val="000000"/>
+          <w:sz w:val="36"/>
+          <w:szCs w:val="36"/>
+        </w:rPr>
+      </w:pPr>
+      <w:r>
+        <w:rPr>
+          <w:rFonts w:ascii="Arial" w:eastAsia="Arial" w:hAnsi="Arial" w:cs="Arial"/>
+          <w:b/>
+          <w:i/>
+          <w:color w:val="000000"/>
+          <w:sz w:val="36"/>
+          <w:szCs w:val="36"/>
+        </w:rPr>
+        <w:t xml:space="preserve">“Desarrollo de un Sistema de Información </w:t>
+      </w:r>
+    </w:p>
+    <w:p>
+      <w:pPr>
+        <w:widowControl w:val="0"/>
+        <w:spacing w:before="40" w:after="40"/>
+        <w:jc w:val="center"/>
+        <w:rPr>
+          <w:rFonts w:ascii="Arial" w:eastAsia="Arial" w:hAnsi="Arial" w:cs="Arial"/>
+          <w:b/>
+          <w:i/>
+          <w:color w:val="000000"/>
+          <w:sz w:val="36"/>
+          <w:szCs w:val="36"/>
+        </w:rPr>
+      </w:pPr>
+      <w:r>
+        <w:rPr>
+          <w:rFonts w:ascii="Arial" w:eastAsia="Arial" w:hAnsi="Arial" w:cs="Arial"/>
+          <w:b/>
+          <w:i/>
+          <w:color w:val="000000"/>
+          <w:sz w:val="36"/>
+          <w:szCs w:val="36"/>
+        </w:rPr>
+        <w:t>para la Gestión de Nivel de Agua (SIGNA)”</w:t>
       </w:r>
     </w:p>
     <w:p>
@@ -527,7 +549,7 @@
                 <w:sz w:val="20"/>
                 <w:szCs w:val="20"/>
               </w:rPr>
-              <w:t>999999-9</w:t>
+              <w:t>175.645-0</w:t>
             </w:r>
           </w:p>
         </w:tc>
@@ -553,7 +575,7 @@
                 <w:sz w:val="20"/>
                 <w:szCs w:val="20"/>
               </w:rPr>
-              <w:t>Apellido, Nombre</w:t>
+              <w:t>Piatti Castro, Marco Augusto</w:t>
             </w:r>
           </w:p>
         </w:tc>
@@ -579,7 +601,7 @@
                 <w:sz w:val="20"/>
                 <w:szCs w:val="20"/>
               </w:rPr>
-              <w:t>mail@gmail.com</w:t>
+              <w:t>mpiatti@frba.utn.edu.ar</w:t>
             </w:r>
           </w:p>
         </w:tc>
@@ -1037,28 +1059,6 @@
     </w:p>
     <w:p>
       <w:pPr>
-        <w:jc w:val="both"/>
-        <w:rPr>
-          <w:rFonts w:ascii="Arial" w:eastAsia="Arial" w:hAnsi="Arial" w:cs="Arial"/>
-          <w:i/>
-          <w:sz w:val="22"/>
-          <w:szCs w:val="22"/>
-        </w:rPr>
-      </w:pPr>
-    </w:p>
-    <w:p>
-      <w:pPr>
-        <w:jc w:val="both"/>
-        <w:rPr>
-          <w:rFonts w:ascii="Arial" w:eastAsia="Arial" w:hAnsi="Arial" w:cs="Arial"/>
-          <w:i/>
-          <w:sz w:val="22"/>
-          <w:szCs w:val="22"/>
-        </w:rPr>
-      </w:pPr>
-    </w:p>
-    <w:p>
-      <w:pPr>
         <w:pBdr>
           <w:top w:val="nil"/>
           <w:left w:val="nil"/>
@@ -1066,15 +1066,16 @@
           <w:right w:val="nil"/>
           <w:between w:val="nil"/>
         </w:pBdr>
-        <w:jc w:val="both"/>
         <w:rPr>
           <w:rFonts w:ascii="Arial" w:eastAsia="Arial" w:hAnsi="Arial" w:cs="Arial"/>
           <w:b/>
-          <w:i/>
-          <w:sz w:val="22"/>
-          <w:szCs w:val="22"/>
-        </w:rPr>
-      </w:pPr>
+          <w:color w:val="000000"/>
+          <w:sz w:val="32"/>
+          <w:szCs w:val="32"/>
+        </w:rPr>
+      </w:pPr>
+      <w:bookmarkStart w:id="3" w:name="_heading=h.1fob9te" w:colFirst="0" w:colLast="0"/>
+      <w:bookmarkEnd w:id="3"/>
     </w:p>
     <w:p>
       <w:pPr>
@@ -1087,32 +1088,12 @@
         </w:pBdr>
         <w:rPr>
           <w:rFonts w:ascii="Arial" w:eastAsia="Arial" w:hAnsi="Arial" w:cs="Arial"/>
-          <w:color w:val="000000"/>
-        </w:rPr>
-      </w:pPr>
-    </w:p>
-    <w:p>
-      <w:pPr>
-        <w:pBdr>
-          <w:top w:val="nil"/>
-          <w:left w:val="nil"/>
-          <w:bottom w:val="nil"/>
-          <w:right w:val="nil"/>
-          <w:between w:val="nil"/>
-        </w:pBdr>
-        <w:rPr>
-          <w:rFonts w:ascii="Arial" w:eastAsia="Arial" w:hAnsi="Arial" w:cs="Arial"/>
           <w:b/>
           <w:color w:val="000000"/>
           <w:sz w:val="32"/>
           <w:szCs w:val="32"/>
         </w:rPr>
       </w:pPr>
-      <w:bookmarkStart w:id="3" w:name="_heading=h.1fob9te" w:colFirst="0" w:colLast="0"/>
-      <w:bookmarkEnd w:id="3"/>
-      <w:r>
-        <w:br w:type="page"/>
-      </w:r>
       <w:r>
         <w:rPr>
           <w:rFonts w:ascii="Arial" w:eastAsia="Arial" w:hAnsi="Arial" w:cs="Arial"/>
@@ -1389,7 +1370,34 @@
                 <w:sz w:val="22"/>
                 <w:szCs w:val="22"/>
               </w:rPr>
-              <w:t>dd/mm/aa</w:t>
+              <w:t>1</w:t>
+            </w:r>
+            <w:r>
+              <w:rPr>
+                <w:rFonts w:ascii="Arial" w:eastAsia="Arial" w:hAnsi="Arial" w:cs="Arial"/>
+                <w:color w:val="000000"/>
+                <w:sz w:val="22"/>
+                <w:szCs w:val="22"/>
+              </w:rPr>
+              <w:t>3/1</w:t>
+            </w:r>
+            <w:r>
+              <w:rPr>
+                <w:rFonts w:ascii="Arial" w:eastAsia="Arial" w:hAnsi="Arial" w:cs="Arial"/>
+                <w:color w:val="000000"/>
+                <w:sz w:val="22"/>
+                <w:szCs w:val="22"/>
+              </w:rPr>
+              <w:t>1</w:t>
+            </w:r>
+            <w:r>
+              <w:rPr>
+                <w:rFonts w:ascii="Arial" w:eastAsia="Arial" w:hAnsi="Arial" w:cs="Arial"/>
+                <w:color w:val="000000"/>
+                <w:sz w:val="22"/>
+                <w:szCs w:val="22"/>
+              </w:rPr>
+              <w:t>/23</w:t>
             </w:r>
           </w:p>
         </w:tc>
@@ -1429,7 +1437,7 @@
                 <w:sz w:val="22"/>
                 <w:szCs w:val="22"/>
               </w:rPr>
-              <w:t>#.#</w:t>
+              <w:t>1.0</w:t>
             </w:r>
           </w:p>
         </w:tc>
@@ -1468,7 +1476,7 @@
                 <w:sz w:val="22"/>
                 <w:szCs w:val="22"/>
               </w:rPr>
-              <w:t>Detalle de lo realizado en el documento. Cada renglón representa las actualizaciones realizadas en el mismo</w:t>
+              <w:t>Entrega Inicial.</w:t>
             </w:r>
           </w:p>
         </w:tc>
@@ -1507,7 +1515,7 @@
                 <w:sz w:val="22"/>
                 <w:szCs w:val="22"/>
               </w:rPr>
-              <w:t>Rol que desempeña en el proyecto</w:t>
+              <w:t>Autor</w:t>
             </w:r>
           </w:p>
         </w:tc>
@@ -1545,7 +1553,7 @@
                 <w:sz w:val="22"/>
                 <w:szCs w:val="22"/>
               </w:rPr>
-              <w:t>Nombre y Apellido del redactor del documento / ítem agregado o modificado.</w:t>
+              <w:t>Marco Augusto Piatti Castro</w:t>
             </w:r>
           </w:p>
         </w:tc>
@@ -2966,16 +2974,7 @@
           <w:sz w:val="20"/>
           <w:szCs w:val="20"/>
         </w:rPr>
-        <w:t>, ya sea a algún tipo de material, dispositivo especial o recurso especializad</w:t>
-      </w:r>
-      <w:r>
-        <w:rPr>
-          <w:rFonts w:ascii="Arial" w:eastAsia="Arial" w:hAnsi="Arial" w:cs="Arial"/>
-          <w:color w:val="000000"/>
-          <w:sz w:val="20"/>
-          <w:szCs w:val="20"/>
-        </w:rPr>
-        <w:t>o que habrá que contemplar en algún momento del proyecto).</w:t>
+        <w:t>, ya sea a algún tipo de material, dispositivo especial o recurso especializado que habrá que contemplar en algún momento del proyecto).</w:t>
       </w:r>
     </w:p>
     <w:p>
@@ -3456,7 +3455,7 @@
                 <v:path o:extrusionok="f" gradientshapeok="t" o:connecttype="rect"/>
                 <o:lock v:ext="edit" aspectratio="t"/>
               </v:shapetype>
-              <v:shape id="image1.png" o:spid="_x0000_i1025" type="#_x0000_t75" style="width:67.5pt;height:46.5pt;visibility:visible">
+              <v:shape id="image1.png" o:spid="_x0000_i1027" type="#_x0000_t75" style="width:67.5pt;height:46.5pt;visibility:visible">
                 <v:imagedata r:id="rId1" o:title=""/>
               </v:shape>
             </w:pict>
@@ -3495,7 +3494,7 @@
               <w:sz w:val="20"/>
               <w:szCs w:val="20"/>
             </w:rPr>
-            <w:t>&lt;NOMBRE DEL PROYECTO&gt;</w:t>
+            <w:t>Desarrollo de un sistema de información para el monitoreo y análisis del nivel de agua de tanques hogareños (SIGNA)</w:t>
           </w:r>
         </w:p>
       </w:tc>
@@ -3530,11 +3529,57 @@
           <w:r>
             <w:rPr>
               <w:rFonts w:ascii="Arial" w:eastAsia="Arial" w:hAnsi="Arial" w:cs="Arial"/>
+              <w:noProof/>
               <w:color w:val="000000"/>
-              <w:sz w:val="20"/>
-              <w:szCs w:val="20"/>
             </w:rPr>
-            <w:t>&lt;LOGO DEL PROYECTO&gt;</w:t>
+            <w:drawing>
+              <wp:inline distT="0" distB="0" distL="0" distR="0" wp14:anchorId="063EF805" wp14:editId="38BD842D">
+                <wp:extent cx="1000957" cy="666750"/>
+                <wp:effectExtent l="0" t="0" r="8890" b="0"/>
+                <wp:docPr id="353259723" name="Imagen 2"/>
+                <wp:cNvGraphicFramePr>
+                  <a:graphicFrameLocks xmlns:a="http://schemas.openxmlformats.org/drawingml/2006/main" noChangeAspect="1"/>
+                </wp:cNvGraphicFramePr>
+                <a:graphic xmlns:a="http://schemas.openxmlformats.org/drawingml/2006/main">
+                  <a:graphicData uri="http://schemas.openxmlformats.org/drawingml/2006/picture">
+                    <pic:pic xmlns:pic="http://schemas.openxmlformats.org/drawingml/2006/picture">
+                      <pic:nvPicPr>
+                        <pic:cNvPr id="0" name="Picture 3"/>
+                        <pic:cNvPicPr>
+                          <a:picLocks noChangeAspect="1" noChangeArrowheads="1"/>
+                        </pic:cNvPicPr>
+                      </pic:nvPicPr>
+                      <pic:blipFill>
+                        <a:blip r:embed="rId2">
+                          <a:extLst>
+                            <a:ext uri="{28A0092B-C50C-407E-A947-70E740481C1C}">
+                              <a14:useLocalDpi xmlns:a14="http://schemas.microsoft.com/office/drawing/2010/main" val="0"/>
+                            </a:ext>
+                          </a:extLst>
+                        </a:blip>
+                        <a:srcRect/>
+                        <a:stretch>
+                          <a:fillRect/>
+                        </a:stretch>
+                      </pic:blipFill>
+                      <pic:spPr bwMode="auto">
+                        <a:xfrm>
+                          <a:off x="0" y="0"/>
+                          <a:ext cx="1004937" cy="669401"/>
+                        </a:xfrm>
+                        <a:prstGeom prst="rect">
+                          <a:avLst/>
+                        </a:prstGeom>
+                        <a:noFill/>
+                        <a:ln>
+                          <a:noFill/>
+                        </a:ln>
+                      </pic:spPr>
+                    </pic:pic>
+                  </a:graphicData>
+                </a:graphic>
+              </wp:inline>
+            </w:drawing>
           </w:r>
         </w:p>
       </w:tc>
@@ -3603,7 +3648,7 @@
               <w:sz w:val="20"/>
               <w:szCs w:val="20"/>
             </w:rPr>
-            <w:t>&lt;Código de Curso &gt;</w:t>
+            <w:t>K4551</w:t>
           </w:r>
         </w:p>
       </w:tc>
@@ -3696,7 +3741,7 @@
               <w:sz w:val="20"/>
               <w:szCs w:val="20"/>
             </w:rPr>
-            <w:t>&lt;Versión #.#&gt;</w:t>
+            <w:t>Versión 1.0</w:t>
           </w:r>
         </w:p>
       </w:tc>
@@ -3729,7 +3774,34 @@
               <w:sz w:val="20"/>
               <w:szCs w:val="20"/>
             </w:rPr>
-            <w:t>&lt;Fecha&gt;</w:t>
+            <w:t>13</w:t>
+          </w:r>
+          <w:r>
+            <w:rPr>
+              <w:rFonts w:ascii="Arial" w:eastAsia="Arial" w:hAnsi="Arial" w:cs="Arial"/>
+              <w:color w:val="000000"/>
+              <w:sz w:val="20"/>
+              <w:szCs w:val="20"/>
+            </w:rPr>
+            <w:t>/1</w:t>
+          </w:r>
+          <w:r>
+            <w:rPr>
+              <w:rFonts w:ascii="Arial" w:eastAsia="Arial" w:hAnsi="Arial" w:cs="Arial"/>
+              <w:color w:val="000000"/>
+              <w:sz w:val="20"/>
+              <w:szCs w:val="20"/>
+            </w:rPr>
+            <w:t>1</w:t>
+          </w:r>
+          <w:r>
+            <w:rPr>
+              <w:rFonts w:ascii="Arial" w:eastAsia="Arial" w:hAnsi="Arial" w:cs="Arial"/>
+              <w:color w:val="000000"/>
+              <w:sz w:val="20"/>
+              <w:szCs w:val="20"/>
+            </w:rPr>
+            <w:t>/23</w:t>
           </w:r>
         </w:p>
       </w:tc>
@@ -5218,8 +5290,8 @@
 <file path=customXml/itemProps1.xml><?xml version="1.0" encoding="utf-8"?>
 <ds:datastoreItem xmlns:ds="http://schemas.openxmlformats.org/officeDocument/2006/customXml" ds:itemID="{11111111-1234-1234-1234-123412341234}">
   <ds:schemaRefs>
+    <ds:schemaRef ds:uri="http://customooxmlschemas.google.com/"/>
     <ds:schemaRef ds:uri="http://schemas.openxmlformats.org/officeDocument/2006/relationships"/>
-    <ds:schemaRef ds:uri="http://customooxmlschemas.google.com/"/>
   </ds:schemaRefs>
 </ds:datastoreItem>
 </file>
</xml_diff>